<commit_message>
chore: add source code
</commit_message>
<xml_diff>
--- a/modelo_documento.docx
+++ b/modelo_documento.docx
@@ -12,11 +12,7 @@
       </w:pPr>
       <w:r>
         <w:rPr/>
-        <w:t xml:space="preserve">CONTRATO DE </w:t>
-      </w:r>
-      <w:r>
-        <w:rPr/>
-        <w:t>{tipo_contrato}</w:t>
+        <w:t>CONTRATO DE TESTE</w:t>
       </w:r>
     </w:p>
     <w:p>

</xml_diff>